<commit_message>
updates from pascale and feather team
</commit_message>
<xml_diff>
--- a/data-raw/metadata/methods.docx
+++ b/data-raw/metadata/methods.docx
@@ -369,7 +369,19 @@
     </w:p>
     <w:p>
       <w:r>
-        <w:t>In order, to fill in missing coordinates for survey sections we relied on location information at the next level up in the hierarchy, the survey location. Survey location names were not standardized and were cleaned to group all locations with common names. For survey sections that were missing coordinates or had incorrect coordinates, a random coordinate from the appropriate survey location was selected. Coordinates that were filled in using this method are labelled in the dataset.</w:t>
+        <w:t xml:space="preserve">In order, to fill in missing coordinates for survey sections we relied on location information at the next level up in the hierarchy, the survey location. Survey location names were not standardized and were cleaned to group all locations with common names. For survey sections that were missing coordinates or had </w:t>
+      </w:r>
+      <w:r>
+        <w:t xml:space="preserve">assumed </w:t>
+      </w:r>
+      <w:r>
+        <w:t>incorrect coordinates</w:t>
+      </w:r>
+      <w:r>
+        <w:t xml:space="preserve"> (located outside of the river or inconsistent coordinate and location name)</w:t>
+      </w:r>
+      <w:r>
+        <w:t>, a random coordinate from the appropriate survey location was selected. Coordinates that were filled in using this method are labelled in the dataset.</w:t>
       </w:r>
     </w:p>
     <w:p>

</xml_diff>